<commit_message>
Added Minutes for 03 June 2016. May have changed may 27 minutes but hopefully not...
</commit_message>
<xml_diff>
--- a/Admin/Agendas/Agenda-03-06-2016.docx
+++ b/Admin/Agendas/Agenda-03-06-2016.docx
@@ -182,7 +182,7 @@
                                     </pic:cNvPicPr>
                                   </pic:nvPicPr>
                                   <pic:blipFill>
-                                    <a:blip r:embed="rId8">
+                                    <a:blip r:embed="rId9">
                                       <a:extLst>
                                         <a:ext uri="{28A0092B-C50C-407E-A947-70E740481C1C}">
                                           <a14:useLocalDpi xmlns:a14="http://schemas.microsoft.com/office/drawing/2010/main" val="0"/>
@@ -403,8 +403,16 @@
         <w:rPr>
           <w:rFonts w:ascii="Verdana" w:hAnsi="Verdana"/>
         </w:rPr>
-        <w:t xml:space="preserve"> April</w:t>
-      </w:r>
+        <w:t xml:space="preserve"> </w:t>
+      </w:r>
+      <w:r>
+        <w:rPr>
+          <w:rFonts w:ascii="Verdana" w:hAnsi="Verdana"/>
+        </w:rPr>
+        <w:t>June</w:t>
+      </w:r>
+      <w:bookmarkStart w:id="0" w:name="_GoBack"/>
+      <w:bookmarkEnd w:id="0"/>
       <w:r>
         <w:rPr>
           <w:rFonts w:ascii="Verdana" w:hAnsi="Verdana"/>
@@ -504,19 +512,11 @@
         </w:rPr>
         <w:tab/>
       </w:r>
-      <w:proofErr w:type="spellStart"/>
-      <w:r>
-        <w:rPr>
-          <w:rFonts w:ascii="Verdana" w:hAnsi="Verdana"/>
-        </w:rPr>
-        <w:t>Parth</w:t>
-      </w:r>
-      <w:proofErr w:type="spellEnd"/>
-      <w:r>
-        <w:rPr>
-          <w:rFonts w:ascii="Verdana" w:hAnsi="Verdana"/>
-        </w:rPr>
-        <w:t xml:space="preserve"> Thakur</w:t>
+      <w:r>
+        <w:rPr>
+          <w:rFonts w:ascii="Verdana" w:hAnsi="Verdana"/>
+        </w:rPr>
+        <w:t>Parth Thakur</w:t>
       </w:r>
     </w:p>
     <w:p>
@@ -594,6 +594,12 @@
         </w:rPr>
         <w:t>None</w:t>
       </w:r>
+      <w:r>
+        <w:rPr>
+          <w:rFonts w:ascii="Verdana" w:hAnsi="Verdana"/>
+        </w:rPr>
+        <w:t xml:space="preserve"> </w:t>
+      </w:r>
     </w:p>
     <w:p>
       <w:pPr>
@@ -691,8 +697,6 @@
         </w:rPr>
         <w:t>Arrival of sensors</w:t>
       </w:r>
-      <w:bookmarkStart w:id="0" w:name="_GoBack"/>
-      <w:bookmarkEnd w:id="0"/>
     </w:p>
     <w:p>
       <w:pPr>
@@ -889,21 +893,7 @@
         <w:rPr>
           <w:rFonts w:ascii="Verdana" w:hAnsi="Verdana"/>
         </w:rPr>
-        <w:t xml:space="preserve">Jamie Van de </w:t>
-      </w:r>
-      <w:proofErr w:type="spellStart"/>
-      <w:r>
-        <w:rPr>
-          <w:rFonts w:ascii="Verdana" w:hAnsi="Verdana"/>
-        </w:rPr>
-        <w:t>Laar</w:t>
-      </w:r>
-      <w:proofErr w:type="spellEnd"/>
-      <w:r>
-        <w:rPr>
-          <w:rFonts w:ascii="Verdana" w:hAnsi="Verdana"/>
-        </w:rPr>
-        <w:t xml:space="preserve"> – </w:t>
+        <w:t xml:space="preserve">Jamie Van de Laar – </w:t>
       </w:r>
       <w:r>
         <w:rPr>
@@ -924,33 +914,11 @@
           <w:rFonts w:ascii="Verdana" w:hAnsi="Verdana"/>
         </w:rPr>
       </w:pPr>
-      <w:proofErr w:type="spellStart"/>
-      <w:r>
-        <w:rPr>
-          <w:rFonts w:ascii="Verdana" w:hAnsi="Verdana"/>
-        </w:rPr>
-        <w:t>Parth</w:t>
-      </w:r>
-      <w:proofErr w:type="spellEnd"/>
-      <w:r>
-        <w:rPr>
-          <w:rFonts w:ascii="Verdana" w:hAnsi="Verdana"/>
-        </w:rPr>
-        <w:t xml:space="preserve"> </w:t>
-      </w:r>
-      <w:proofErr w:type="spellStart"/>
-      <w:r>
-        <w:rPr>
-          <w:rFonts w:ascii="Verdana" w:hAnsi="Verdana"/>
-        </w:rPr>
-        <w:t xml:space="preserve">Thakur – </w:t>
-      </w:r>
-      <w:proofErr w:type="spellEnd"/>
-      <w:r>
-        <w:rPr>
-          <w:rFonts w:ascii="Verdana" w:hAnsi="Verdana"/>
-        </w:rPr>
-        <w:t>Electrostatic sensors</w:t>
+      <w:r>
+        <w:rPr>
+          <w:rFonts w:ascii="Verdana" w:hAnsi="Verdana"/>
+        </w:rPr>
+        <w:t>Parth Thakur – Electrostatic sensors</w:t>
       </w:r>
     </w:p>
     <w:p>
@@ -969,21 +937,7 @@
         <w:rPr>
           <w:rFonts w:ascii="Verdana" w:hAnsi="Verdana"/>
         </w:rPr>
-        <w:t xml:space="preserve">Michael </w:t>
-      </w:r>
-      <w:proofErr w:type="spellStart"/>
-      <w:r>
-        <w:rPr>
-          <w:rFonts w:ascii="Verdana" w:hAnsi="Verdana"/>
-        </w:rPr>
-        <w:t>Shanaher</w:t>
-      </w:r>
-      <w:proofErr w:type="spellEnd"/>
-      <w:r>
-        <w:rPr>
-          <w:rFonts w:ascii="Verdana" w:hAnsi="Verdana"/>
-        </w:rPr>
-        <w:t xml:space="preserve"> – Telemetry</w:t>
+        <w:t>Michael Shanaher – Telemetry</w:t>
       </w:r>
     </w:p>
     <w:p>
@@ -1100,7 +1054,7 @@
                     <pic:cNvPicPr/>
                   </pic:nvPicPr>
                   <pic:blipFill>
-                    <a:blip r:embed="rId9">
+                    <a:blip r:embed="rId10">
                       <a:extLst>
                         <a:ext uri="{28A0092B-C50C-407E-A947-70E740481C1C}">
                           <a14:useLocalDpi xmlns:a14="http://schemas.microsoft.com/office/drawing/2010/main" val="0"/>
@@ -1156,7 +1110,7 @@
                     <pic:cNvPicPr/>
                   </pic:nvPicPr>
                   <pic:blipFill>
-                    <a:blip r:embed="rId10">
+                    <a:blip r:embed="rId11">
                       <a:extLst>
                         <a:ext uri="{28A0092B-C50C-407E-A947-70E740481C1C}">
                           <a14:useLocalDpi xmlns:a14="http://schemas.microsoft.com/office/drawing/2010/main" val="0"/>
@@ -1221,7 +1175,7 @@
                     <pic:cNvPicPr/>
                   </pic:nvPicPr>
                   <pic:blipFill>
-                    <a:blip r:embed="rId11">
+                    <a:blip r:embed="rId12">
                       <a:extLst>
                         <a:ext uri="{28A0092B-C50C-407E-A947-70E740481C1C}">
                           <a14:useLocalDpi xmlns:a14="http://schemas.microsoft.com/office/drawing/2010/main" val="0"/>
@@ -1277,7 +1231,7 @@
                     <pic:cNvPicPr/>
                   </pic:nvPicPr>
                   <pic:blipFill>
-                    <a:blip r:embed="rId12">
+                    <a:blip r:embed="rId13">
                       <a:extLst>
                         <a:ext uri="{28A0092B-C50C-407E-A947-70E740481C1C}">
                           <a14:useLocalDpi xmlns:a14="http://schemas.microsoft.com/office/drawing/2010/main" val="0"/>
@@ -1335,7 +1289,7 @@
                     <pic:cNvPicPr/>
                   </pic:nvPicPr>
                   <pic:blipFill>
-                    <a:blip r:embed="rId13">
+                    <a:blip r:embed="rId14">
                       <a:extLst>
                         <a:ext uri="{28A0092B-C50C-407E-A947-70E740481C1C}">
                           <a14:useLocalDpi xmlns:a14="http://schemas.microsoft.com/office/drawing/2010/main" val="0"/>
@@ -1511,31 +1465,13 @@
           <w:szCs w:val="24"/>
         </w:rPr>
       </w:pPr>
-      <w:proofErr w:type="spellStart"/>
-      <w:r>
-        <w:rPr>
-          <w:rFonts w:ascii="Verdana" w:hAnsi="Verdana"/>
-          <w:szCs w:val="24"/>
-        </w:rPr>
-        <w:t>Maan</w:t>
-      </w:r>
-      <w:proofErr w:type="spellEnd"/>
-      <w:r>
-        <w:rPr>
-          <w:rFonts w:ascii="Verdana" w:hAnsi="Verdana"/>
-          <w:szCs w:val="24"/>
-        </w:rPr>
-        <w:t xml:space="preserve"> </w:t>
-      </w:r>
-      <w:proofErr w:type="spellStart"/>
-      <w:r>
-        <w:rPr>
-          <w:rFonts w:ascii="Verdana" w:hAnsi="Verdana"/>
-          <w:szCs w:val="24"/>
-        </w:rPr>
-        <w:t>Alkaisi</w:t>
-      </w:r>
-      <w:proofErr w:type="spellEnd"/>
+      <w:r>
+        <w:rPr>
+          <w:rFonts w:ascii="Verdana" w:hAnsi="Verdana"/>
+          <w:szCs w:val="24"/>
+        </w:rPr>
+        <w:t>Maan Alkaisi</w:t>
+      </w:r>
       <w:r>
         <w:rPr>
           <w:rFonts w:ascii="Verdana" w:hAnsi="Verdana"/>
@@ -1562,17 +1498,8 @@
           <w:rFonts w:ascii="Verdana" w:hAnsi="Verdana"/>
           <w:szCs w:val="24"/>
         </w:rPr>
-        <w:t xml:space="preserve">Jamie Van de </w:t>
-      </w:r>
-      <w:proofErr w:type="spellStart"/>
-      <w:r>
-        <w:rPr>
-          <w:rFonts w:ascii="Verdana" w:hAnsi="Verdana"/>
-          <w:szCs w:val="24"/>
-        </w:rPr>
-        <w:t>Laar</w:t>
-      </w:r>
-      <w:proofErr w:type="spellEnd"/>
+        <w:t>Jamie Van de Laar</w:t>
+      </w:r>
       <w:r>
         <w:rPr>
           <w:rFonts w:ascii="Verdana" w:hAnsi="Verdana"/>
@@ -1585,33 +1512,8 @@
           <w:rFonts w:ascii="Verdana" w:hAnsi="Verdana"/>
           <w:szCs w:val="24"/>
         </w:rPr>
-        <w:t xml:space="preserve">Jake Campbell, </w:t>
-      </w:r>
-      <w:proofErr w:type="spellStart"/>
-      <w:r>
-        <w:rPr>
-          <w:rFonts w:ascii="Verdana" w:hAnsi="Verdana"/>
-          <w:szCs w:val="24"/>
-        </w:rPr>
-        <w:t>Parth</w:t>
-      </w:r>
-      <w:proofErr w:type="spellEnd"/>
-      <w:r>
-        <w:rPr>
-          <w:rFonts w:ascii="Verdana" w:hAnsi="Verdana"/>
-          <w:szCs w:val="24"/>
-        </w:rPr>
-        <w:t xml:space="preserve"> Thakur, Ryan Taylor, Mike </w:t>
-      </w:r>
-      <w:proofErr w:type="spellStart"/>
-      <w:r>
-        <w:rPr>
-          <w:rFonts w:ascii="Verdana" w:hAnsi="Verdana"/>
-          <w:szCs w:val="24"/>
-        </w:rPr>
-        <w:t>Shanaher</w:t>
-      </w:r>
-      <w:proofErr w:type="spellEnd"/>
+        <w:t>Jake Campbell, Parth Thakur, Ryan Taylor, Mike Shanaher</w:t>
+      </w:r>
     </w:p>
     <w:p>
       <w:pPr>
@@ -1737,25 +1639,7 @@
           <w:bCs/>
           <w:szCs w:val="24"/>
         </w:rPr>
-        <w:t>(</w:t>
-      </w:r>
-      <w:proofErr w:type="gramStart"/>
-      <w:r>
-        <w:rPr>
-          <w:rFonts w:ascii="Verdana" w:hAnsi="Verdana" w:cs="Arial"/>
-          <w:bCs/>
-          <w:szCs w:val="24"/>
-        </w:rPr>
-        <w:t>look</w:t>
-      </w:r>
-      <w:proofErr w:type="gramEnd"/>
-      <w:r>
-        <w:rPr>
-          <w:rFonts w:ascii="Verdana" w:hAnsi="Verdana" w:cs="Arial"/>
-          <w:bCs/>
-          <w:szCs w:val="24"/>
-        </w:rPr>
-        <w:t xml:space="preserve"> at Minutes, may 6 2016.doc)</w:t>
+        <w:t>(look at Minutes, may 6 2016.doc)</w:t>
       </w:r>
     </w:p>
     <w:p>
@@ -1881,39 +1765,7 @@
           <w:rFonts w:ascii="Verdana" w:hAnsi="Verdana"/>
           <w:szCs w:val="24"/>
         </w:rPr>
-        <w:t xml:space="preserve">Talk to Kelvin </w:t>
-      </w:r>
-      <w:proofErr w:type="spellStart"/>
-      <w:r>
-        <w:rPr>
-          <w:rFonts w:ascii="Verdana" w:hAnsi="Verdana"/>
-          <w:szCs w:val="24"/>
-        </w:rPr>
-        <w:t>Barnsdale</w:t>
-      </w:r>
-      <w:proofErr w:type="spellEnd"/>
-      <w:r>
-        <w:rPr>
-          <w:rFonts w:ascii="Verdana" w:hAnsi="Verdana"/>
-          <w:szCs w:val="24"/>
-        </w:rPr>
-        <w:t xml:space="preserve"> about CAA regulations for UAV </w:t>
-      </w:r>
-      <w:proofErr w:type="gramStart"/>
-      <w:r>
-        <w:rPr>
-          <w:rFonts w:ascii="Verdana" w:hAnsi="Verdana"/>
-          <w:szCs w:val="24"/>
-        </w:rPr>
-        <w:t>fail safe</w:t>
-      </w:r>
-      <w:proofErr w:type="gramEnd"/>
-      <w:r>
-        <w:rPr>
-          <w:rFonts w:ascii="Verdana" w:hAnsi="Verdana"/>
-          <w:szCs w:val="24"/>
-        </w:rPr>
-        <w:t xml:space="preserve"> system.</w:t>
+        <w:t>Talk to Kelvin Barnsdale about CAA regulations for UAV fail safe system.</w:t>
       </w:r>
     </w:p>
     <w:p>
@@ -1996,17 +1848,8 @@
           <w:rFonts w:ascii="Verdana" w:hAnsi="Verdana"/>
           <w:szCs w:val="24"/>
         </w:rPr>
-        <w:t xml:space="preserve">Jamie Van de </w:t>
-      </w:r>
-      <w:proofErr w:type="spellStart"/>
-      <w:r>
-        <w:rPr>
-          <w:rFonts w:ascii="Verdana" w:hAnsi="Verdana"/>
-          <w:szCs w:val="24"/>
-        </w:rPr>
-        <w:t>Laar</w:t>
-      </w:r>
-      <w:proofErr w:type="spellEnd"/>
+        <w:t>Jamie Van de Laar</w:t>
+      </w:r>
     </w:p>
     <w:p>
       <w:pPr>
@@ -2135,23 +1978,7 @@
           <w:rFonts w:ascii="Verdana" w:hAnsi="Verdana"/>
           <w:szCs w:val="24"/>
         </w:rPr>
-        <w:t xml:space="preserve">Looking at modelling how the environment </w:t>
-      </w:r>
-      <w:proofErr w:type="gramStart"/>
-      <w:r>
-        <w:rPr>
-          <w:rFonts w:ascii="Verdana" w:hAnsi="Verdana"/>
-          <w:szCs w:val="24"/>
-        </w:rPr>
-        <w:t>effects</w:t>
-      </w:r>
-      <w:proofErr w:type="gramEnd"/>
-      <w:r>
-        <w:rPr>
-          <w:rFonts w:ascii="Verdana" w:hAnsi="Verdana"/>
-          <w:szCs w:val="24"/>
-        </w:rPr>
-        <w:t xml:space="preserve"> the plane and its flight path.</w:t>
+        <w:t>Looking at modelling how the environment effects the plane and its flight path.</w:t>
       </w:r>
     </w:p>
     <w:p>
@@ -2169,23 +1996,7 @@
           <w:rFonts w:ascii="Verdana" w:hAnsi="Verdana"/>
           <w:szCs w:val="24"/>
         </w:rPr>
-        <w:t xml:space="preserve">Look at how </w:t>
-      </w:r>
-      <w:proofErr w:type="gramStart"/>
-      <w:r>
-        <w:rPr>
-          <w:rFonts w:ascii="Verdana" w:hAnsi="Verdana"/>
-          <w:szCs w:val="24"/>
-        </w:rPr>
-        <w:t>all individual</w:t>
-      </w:r>
-      <w:proofErr w:type="gramEnd"/>
-      <w:r>
-        <w:rPr>
-          <w:rFonts w:ascii="Verdana" w:hAnsi="Verdana"/>
-          <w:szCs w:val="24"/>
-        </w:rPr>
-        <w:t xml:space="preserve"> components will fit together.</w:t>
+        <w:t>Look at how all individual components will fit together.</w:t>
       </w:r>
     </w:p>
     <w:p>
@@ -2217,17 +2028,8 @@
           <w:rFonts w:ascii="Verdana" w:hAnsi="Verdana"/>
           <w:szCs w:val="24"/>
         </w:rPr>
-        <w:t xml:space="preserve">Mike </w:t>
-      </w:r>
-      <w:proofErr w:type="spellStart"/>
-      <w:r>
-        <w:rPr>
-          <w:rFonts w:ascii="Verdana" w:hAnsi="Verdana"/>
-          <w:szCs w:val="24"/>
-        </w:rPr>
-        <w:t>Shanaher</w:t>
-      </w:r>
-      <w:proofErr w:type="spellEnd"/>
+        <w:t>Mike Shanaher</w:t>
+      </w:r>
     </w:p>
     <w:p>
       <w:pPr>
@@ -2244,23 +2046,7 @@
           <w:rFonts w:ascii="Verdana" w:hAnsi="Verdana"/>
           <w:szCs w:val="24"/>
         </w:rPr>
-        <w:t xml:space="preserve">Ran standard </w:t>
-      </w:r>
-      <w:proofErr w:type="spellStart"/>
-      <w:r>
-        <w:rPr>
-          <w:rFonts w:ascii="Verdana" w:hAnsi="Verdana"/>
-          <w:szCs w:val="24"/>
-        </w:rPr>
-        <w:t>Pixhawk</w:t>
-      </w:r>
-      <w:proofErr w:type="spellEnd"/>
-      <w:r>
-        <w:rPr>
-          <w:rFonts w:ascii="Verdana" w:hAnsi="Verdana"/>
-          <w:szCs w:val="24"/>
-        </w:rPr>
-        <w:t xml:space="preserve"> configurations on the UAV.</w:t>
+        <w:t>Ran standard Pixhawk configurations on the UAV.</w:t>
       </w:r>
     </w:p>
     <w:p>
@@ -2312,21 +2098,12 @@
           <w:szCs w:val="24"/>
         </w:rPr>
       </w:pPr>
-      <w:proofErr w:type="spellStart"/>
-      <w:r>
-        <w:rPr>
-          <w:rFonts w:ascii="Verdana" w:hAnsi="Verdana"/>
-          <w:szCs w:val="24"/>
-        </w:rPr>
-        <w:t>Parth</w:t>
-      </w:r>
-      <w:proofErr w:type="spellEnd"/>
-      <w:r>
-        <w:rPr>
-          <w:rFonts w:ascii="Verdana" w:hAnsi="Verdana"/>
-          <w:szCs w:val="24"/>
-        </w:rPr>
-        <w:t xml:space="preserve"> Thakur</w:t>
+      <w:r>
+        <w:rPr>
+          <w:rFonts w:ascii="Verdana" w:hAnsi="Verdana"/>
+          <w:szCs w:val="24"/>
+        </w:rPr>
+        <w:t>Parth Thakur</w:t>
       </w:r>
     </w:p>
     <w:p>
@@ -2401,23 +2178,7 @@
           <w:rFonts w:ascii="Verdana" w:hAnsi="Verdana"/>
           <w:szCs w:val="24"/>
         </w:rPr>
-        <w:t xml:space="preserve">Concept </w:t>
-      </w:r>
-      <w:proofErr w:type="gramStart"/>
-      <w:r>
-        <w:rPr>
-          <w:rFonts w:ascii="Verdana" w:hAnsi="Verdana"/>
-          <w:szCs w:val="24"/>
-        </w:rPr>
-        <w:t>development of ash capture</w:t>
-      </w:r>
-      <w:proofErr w:type="gramEnd"/>
-      <w:r>
-        <w:rPr>
-          <w:rFonts w:ascii="Verdana" w:hAnsi="Verdana"/>
-          <w:szCs w:val="24"/>
-        </w:rPr>
-        <w:t xml:space="preserve"> system.</w:t>
+        <w:t>Concept development of ash capture system.</w:t>
       </w:r>
     </w:p>
     <w:p>
@@ -3022,7 +2783,7 @@
       </w:r>
     </w:p>
     <w:sectPr>
-      <w:footerReference w:type="default" r:id="rId14"/>
+      <w:footerReference w:type="default" r:id="rId15"/>
       <w:pgSz w:w="11899" w:h="16838" w:code="9"/>
       <w:pgMar w:top="1530" w:right="1134" w:bottom="1710" w:left="1134" w:header="1021" w:footer="680" w:gutter="0"/>
       <w:cols w:space="708"/>

</xml_diff>